<commit_message>
sets, indices, burden_share figures
</commit_message>
<xml_diff>
--- a/papers/List variables for regression analysis.docx
+++ b/papers/List variables for regression analysis.docx
@@ -3071,7 +3071,23 @@
           <w:i/>
           <w:iCs/>
         </w:rPr>
-        <w:t>Climate change problematic:</w:t>
+        <w:t xml:space="preserve">Climate change </w:t>
+      </w:r>
+      <w:r>
+        <w:rPr>
+          <w:rFonts w:asciiTheme="minorHAnsi" w:hAnsiTheme="minorHAnsi" w:cstheme="minorHAnsi"/>
+          <w:i/>
+          <w:iCs/>
+        </w:rPr>
+        <w:t>a problem</w:t>
+      </w:r>
+      <w:r>
+        <w:rPr>
+          <w:rFonts w:asciiTheme="minorHAnsi" w:hAnsiTheme="minorHAnsi" w:cstheme="minorHAnsi"/>
+          <w:i/>
+          <w:iCs/>
+        </w:rPr>
+        <w:t>:</w:t>
       </w:r>
       <w:r>
         <w:rPr>
@@ -6677,21 +6693,21 @@
       <w:pPr>
         <w:pStyle w:val="Heading2"/>
       </w:pPr>
-      <w:bookmarkStart w:id="44" w:name="_Toc88001902"/>
+      <w:bookmarkStart w:id="43" w:name="_Toc88001902"/>
       <w:r>
         <w:t>Set D: Outcome</w:t>
       </w:r>
+      <w:bookmarkEnd w:id="43"/>
+    </w:p>
+    <w:p>
+      <w:pPr>
+        <w:pStyle w:val="Heading3"/>
+      </w:pPr>
+      <w:bookmarkStart w:id="44" w:name="_Toc88001903"/>
+      <w:r>
+        <w:t>Main policies</w:t>
+      </w:r>
       <w:bookmarkEnd w:id="44"/>
-    </w:p>
-    <w:p>
-      <w:pPr>
-        <w:pStyle w:val="Heading3"/>
-      </w:pPr>
-      <w:bookmarkStart w:id="45" w:name="_Toc88001903"/>
-      <w:r>
-        <w:t>Main policies</w:t>
-      </w:r>
-      <w:bookmarkEnd w:id="45"/>
     </w:p>
     <w:p>
       <w:pPr>
@@ -6784,8 +6800,8 @@
           <w:rFonts w:cstheme="minorHAnsi"/>
         </w:rPr>
       </w:pPr>
+      <w:commentRangeStart w:id="45"/>
       <w:commentRangeStart w:id="46"/>
-      <w:commentRangeStart w:id="47"/>
       <w:r>
         <w:rPr>
           <w:rFonts w:cstheme="minorHAnsi"/>
@@ -6793,7 +6809,7 @@
         <w:lastRenderedPageBreak/>
         <w:t>Sub-index</w:t>
       </w:r>
-      <w:commentRangeEnd w:id="46"/>
+      <w:commentRangeEnd w:id="45"/>
       <w:r>
         <w:rPr>
           <w:rStyle w:val="CommentReference"/>
@@ -6801,9 +6817,9 @@
           <w:noProof/>
           <w:lang w:eastAsia="en-GB"/>
         </w:rPr>
-        <w:commentReference w:id="46"/>
-      </w:r>
-      <w:commentRangeEnd w:id="47"/>
+        <w:commentReference w:id="45"/>
+      </w:r>
+      <w:commentRangeEnd w:id="46"/>
       <w:r>
         <w:rPr>
           <w:rStyle w:val="CommentReference"/>
@@ -6811,7 +6827,7 @@
           <w:noProof/>
           <w:lang w:eastAsia="en-GB"/>
         </w:rPr>
-        <w:commentReference w:id="47"/>
+        <w:commentReference w:id="46"/>
       </w:r>
       <w:r>
         <w:rPr>
@@ -6998,11 +7014,11 @@
       <w:pPr>
         <w:pStyle w:val="Heading3"/>
       </w:pPr>
-      <w:bookmarkStart w:id="48" w:name="_Toc88001904"/>
+      <w:bookmarkStart w:id="47" w:name="_Toc88001904"/>
       <w:r>
         <w:t>Revenue-use preferences</w:t>
       </w:r>
-      <w:bookmarkEnd w:id="48"/>
+      <w:bookmarkEnd w:id="47"/>
     </w:p>
     <w:p>
       <w:pPr>
@@ -7035,8 +7051,8 @@
           <w:u w:val="single"/>
         </w:rPr>
       </w:pPr>
+      <w:commentRangeStart w:id="48"/>
       <w:commentRangeStart w:id="49"/>
-      <w:commentRangeStart w:id="50"/>
       <w:r>
         <w:rPr>
           <w:rFonts w:cstheme="minorHAnsi"/>
@@ -7067,7 +7083,7 @@
         </w:rPr>
         <w:t>Cash transfer to the poorest</w:t>
       </w:r>
-      <w:commentRangeEnd w:id="49"/>
+      <w:commentRangeEnd w:id="48"/>
       <w:r>
         <w:rPr>
           <w:rStyle w:val="CommentReference"/>
@@ -7075,9 +7091,9 @@
           <w:noProof/>
           <w:lang w:eastAsia="en-GB"/>
         </w:rPr>
-        <w:commentReference w:id="49"/>
-      </w:r>
-      <w:commentRangeEnd w:id="50"/>
+        <w:commentReference w:id="48"/>
+      </w:r>
+      <w:commentRangeEnd w:id="49"/>
       <w:r>
         <w:rPr>
           <w:rStyle w:val="CommentReference"/>
@@ -7085,7 +7101,7 @@
           <w:noProof/>
           <w:lang w:eastAsia="en-GB"/>
         </w:rPr>
-        <w:commentReference w:id="50"/>
+        <w:commentReference w:id="49"/>
       </w:r>
     </w:p>
     <w:p>
@@ -7201,8 +7217,8 @@
           <w:u w:val="single"/>
         </w:rPr>
       </w:pPr>
+      <w:commentRangeStart w:id="50"/>
       <w:commentRangeStart w:id="51"/>
-      <w:commentRangeStart w:id="52"/>
       <w:r>
         <w:rPr>
           <w:rFonts w:cstheme="minorHAnsi"/>
@@ -7233,7 +7249,7 @@
         </w:rPr>
         <w:t>Subsidizing low-carbon technologies</w:t>
       </w:r>
-      <w:commentRangeEnd w:id="51"/>
+      <w:commentRangeEnd w:id="50"/>
       <w:r>
         <w:rPr>
           <w:rStyle w:val="CommentReference"/>
@@ -7241,9 +7257,9 @@
           <w:noProof/>
           <w:lang w:eastAsia="en-GB"/>
         </w:rPr>
-        <w:commentReference w:id="51"/>
-      </w:r>
-      <w:commentRangeEnd w:id="52"/>
+        <w:commentReference w:id="50"/>
+      </w:r>
+      <w:commentRangeEnd w:id="51"/>
       <w:r>
         <w:rPr>
           <w:rStyle w:val="CommentReference"/>
@@ -7251,7 +7267,7 @@
           <w:noProof/>
           <w:lang w:eastAsia="en-GB"/>
         </w:rPr>
-        <w:commentReference w:id="52"/>
+        <w:commentReference w:id="51"/>
       </w:r>
     </w:p>
     <w:p>
@@ -7283,11 +7299,11 @@
       <w:pPr>
         <w:pStyle w:val="Heading3"/>
       </w:pPr>
-      <w:bookmarkStart w:id="53" w:name="_Toc88001905"/>
+      <w:bookmarkStart w:id="52" w:name="_Toc88001905"/>
       <w:r>
         <w:t>Other policies:</w:t>
       </w:r>
-      <w:bookmarkEnd w:id="53"/>
+      <w:bookmarkEnd w:id="52"/>
     </w:p>
     <w:p>
       <w:pPr>
@@ -7724,11 +7740,11 @@
       <w:pPr>
         <w:pStyle w:val="Heading3"/>
       </w:pPr>
-      <w:bookmarkStart w:id="54" w:name="_Toc88001906"/>
+      <w:bookmarkStart w:id="53" w:name="_Toc88001906"/>
       <w:r>
         <w:t>Other policy indices (grouping several policies)</w:t>
       </w:r>
-      <w:bookmarkEnd w:id="54"/>
+      <w:bookmarkEnd w:id="53"/>
     </w:p>
     <w:p>
       <w:pPr>
@@ -8346,7 +8362,23 @@
           <w:i/>
           <w:iCs/>
         </w:rPr>
-        <w:t xml:space="preserve"> &lt; 0, </w:t>
+        <w:t xml:space="preserve"> </w:t>
+      </w:r>
+      <w:r>
+        <w:rPr>
+          <w:i/>
+          <w:iCs/>
+        </w:rPr>
+        <w:t>&gt;</w:t>
+      </w:r>
+      <w:bookmarkStart w:id="54" w:name="_GoBack"/>
+      <w:bookmarkEnd w:id="54"/>
+      <w:r>
+        <w:rPr>
+          <w:i/>
+          <w:iCs/>
+        </w:rPr>
+        <w:t xml:space="preserve"> 0, </w:t>
       </w:r>
       <w:proofErr w:type="spellStart"/>
       <w:r>
@@ -8980,7 +9012,7 @@
       </w:pPr>
     </w:p>
   </w:comment>
-  <w:comment w:id="2" w:author="Fabre  Adrien [2]" w:date="2021-11-17T16:16:00Z" w:initials="AF">
+  <w:comment w:id="2" w:author="Fabre  Adrien" w:date="2021-11-17T16:16:00Z" w:initials="AF">
     <w:p>
       <w:pPr>
         <w:pStyle w:val="CommentText"/>
@@ -9542,7 +9574,7 @@
       </w:r>
     </w:p>
   </w:comment>
-  <w:comment w:id="32" w:author="Fabre  Adrien [3]" w:date="2021-11-17T16:18:00Z" w:initials="AF">
+  <w:comment w:id="32" w:author="Fabre  Adrien" w:date="2021-11-17T16:18:00Z" w:initials="AF">
     <w:p>
       <w:pPr>
         <w:pStyle w:val="CommentText"/>
@@ -9716,16 +9748,11 @@
         <w:t>Normally we can keep using Likert scales for more variation everywhere</w:t>
       </w:r>
       <w:r>
-        <w:t xml:space="preserve"> wh</w:t>
-      </w:r>
-      <w:bookmarkStart w:id="43" w:name="_GoBack"/>
-      <w:bookmarkEnd w:id="43"/>
-      <w:r>
-        <w:t xml:space="preserve">er we construct indices. </w:t>
+        <w:t xml:space="preserve"> wher we construct indices. </w:t>
       </w:r>
     </w:p>
   </w:comment>
-  <w:comment w:id="46" w:author="Fabre  Adrien" w:date="2021-11-17T11:43:00Z" w:initials="AF">
+  <w:comment w:id="45" w:author="Fabre  Adrien" w:date="2021-11-17T11:43:00Z" w:initials="AF">
     <w:p>
       <w:pPr>
         <w:pStyle w:val="CommentText"/>
@@ -9741,7 +9768,7 @@
       </w:r>
     </w:p>
   </w:comment>
-  <w:comment w:id="47" w:author="Stantcheva, Stefanie" w:date="2021-11-17T09:48:00Z" w:initials="SS">
+  <w:comment w:id="46" w:author="Stantcheva, Stefanie" w:date="2021-11-17T09:48:00Z" w:initials="SS">
     <w:p>
       <w:pPr>
         <w:pStyle w:val="CommentText"/>
@@ -9757,7 +9784,7 @@
       </w:r>
     </w:p>
   </w:comment>
-  <w:comment w:id="49" w:author="KRUSE Tobias, ECO/PED" w:date="2021-11-16T21:17:00Z" w:initials="KTE">
+  <w:comment w:id="48" w:author="KRUSE Tobias, ECO/PED" w:date="2021-11-16T21:17:00Z" w:initials="KTE">
     <w:p>
       <w:pPr>
         <w:pStyle w:val="CommentText"/>
@@ -9781,7 +9808,7 @@
       </w:r>
     </w:p>
   </w:comment>
-  <w:comment w:id="50" w:author="Stantcheva, Stefanie" w:date="2021-11-17T09:50:00Z" w:initials="SS">
+  <w:comment w:id="49" w:author="Stantcheva, Stefanie" w:date="2021-11-17T09:50:00Z" w:initials="SS">
     <w:p>
       <w:pPr>
         <w:pStyle w:val="CommentText"/>
@@ -9797,7 +9824,7 @@
       </w:r>
     </w:p>
   </w:comment>
-  <w:comment w:id="51" w:author="KRUSE Tobias, ECO/PED" w:date="2021-11-16T21:18:00Z" w:initials="KTE">
+  <w:comment w:id="50" w:author="KRUSE Tobias, ECO/PED" w:date="2021-11-16T21:18:00Z" w:initials="KTE">
     <w:p>
       <w:pPr>
         <w:pStyle w:val="CommentText"/>
@@ -9813,7 +9840,7 @@
       </w:r>
     </w:p>
   </w:comment>
-  <w:comment w:id="52" w:author="Stantcheva, Stefanie" w:date="2021-11-17T09:50:00Z" w:initials="SS">
+  <w:comment w:id="51" w:author="Stantcheva, Stefanie" w:date="2021-11-17T09:50:00Z" w:initials="SS">
     <w:p>
       <w:pPr>
         <w:pStyle w:val="CommentText"/>
@@ -10065,7 +10092,7 @@
           <w:rPr>
             <w:noProof/>
           </w:rPr>
-          <w:t>8</w:t>
+          <w:t>10</w:t>
         </w:r>
         <w:r>
           <w:rPr>
@@ -13120,17 +13147,11 @@
   <w15:person w15:author="Stantcheva, Stefanie">
     <w15:presenceInfo w15:providerId="AD" w15:userId="S::sstantcheva@fas.harvard.edu::3c3763fc-93bd-48c3-8b82-891e5f17d536"/>
   </w15:person>
-  <w15:person w15:author="Fabre  Adrien [2]">
+  <w15:person w15:author="Fabre  Adrien">
     <w15:presenceInfo w15:providerId="AD" w15:userId="S-1-5-21-2025429265-764733703-1417001333-566182"/>
   </w15:person>
   <w15:person w15:author="KRUSE Tobias, ECO/PED">
     <w15:presenceInfo w15:providerId="AD" w15:userId="S-1-5-21-2146598497-832928401-1254845835-240018"/>
-  </w15:person>
-  <w15:person w15:author="Fabre  Adrien">
-    <w15:presenceInfo w15:providerId="AD" w15:userId="S-1-5-21-2025429265-764733703-1417001333-566182"/>
-  </w15:person>
-  <w15:person w15:author="Fabre  Adrien [3]">
-    <w15:presenceInfo w15:providerId="AD" w15:userId="S-1-5-21-2025429265-764733703-1417001333-566182"/>
   </w15:person>
 </w15:people>
 </file>
@@ -14296,7 +14317,7 @@
 </file>
 
 <file path=customXml/itemProps1.xml><?xml version="1.0" encoding="utf-8"?>
-<ds:datastoreItem xmlns:ds="http://schemas.openxmlformats.org/officeDocument/2006/customXml" ds:itemID="{5A8576AC-A24F-4A21-AD0F-8DF4CEBF7C04}">
+<ds:datastoreItem xmlns:ds="http://schemas.openxmlformats.org/officeDocument/2006/customXml" ds:itemID="{D3BA6D75-DBA3-4432-977A-80918B4E739D}">
   <ds:schemaRefs>
     <ds:schemaRef ds:uri="http://schemas.openxmlformats.org/officeDocument/2006/bibliography"/>
   </ds:schemaRefs>

</xml_diff>